<commit_message>
another boss said I made some correctiones
</commit_message>
<xml_diff>
--- a/somedummkopffile.docx
+++ b/somedummkopffile.docx
@@ -11,6 +11,20 @@
           <w:rFonts w:hint="eastAsia"/>
         </w:rPr>
         <w:t>这是第一版。</w:t>
+      </w:r>
+    </w:p>
+    <w:p>
+      <w:pPr>
+        <w:ind w:firstLine="420"/>
+        <w:rPr>
+          <w:rFonts w:hint="eastAsia"/>
+        </w:rPr>
+      </w:pPr>
+      <w:r>
+        <w:rPr>
+          <w:rFonts w:hint="eastAsia"/>
+        </w:rPr>
+        <w:t>领导建议加上另外一句话。</w:t>
       </w:r>
     </w:p>
     <w:sectPr>

</xml_diff>